<commit_message>
Lab 2 Solutions Complete
By James Moran (ready for review).
</commit_message>
<xml_diff>
--- a/Artifical Intelligence for Games (DAC619)/Lab 2 Solutions by James Moran.docx
+++ b/Artifical Intelligence for Games (DAC619)/Lab 2 Solutions by James Moran.docx
@@ -50,6 +50,14 @@
       </w:r>
       <w:r>
         <w:t>suggestions.</w:t>
+      </w:r>
+      <w:r>
+        <w:t xml:space="preserve"> The AI should always try and grab the centre square (allowing for 4 possible lines of symbols), follo</w:t>
+      </w:r>
+      <w:bookmarkStart w:id="0" w:name="_GoBack"/>
+      <w:bookmarkEnd w:id="0"/>
+      <w:r>
+        <w:t>wed by the adjacent and corner squares (with the adjacent squares providing 5 options for symbol placement, as opposed to 3 from the corner squares).</w:t>
       </w:r>
       <w:r>
         <w:br/>
@@ -323,7 +331,13 @@
         <w:t>?</w:t>
       </w:r>
       <w:r>
-        <w:t xml:space="preserve"> Stop the opponent from winning (choose the bottom-middle square for the next X, as shown):</w:t>
+        <w:t xml:space="preserve"> Stop the opponent from winning (</w:t>
+      </w:r>
+      <w:r>
+        <w:t xml:space="preserve">so </w:t>
+      </w:r>
+      <w:r>
+        <w:t>choose the bottom-middle square for the next X, as shown):</w:t>
       </w:r>
     </w:p>
     <w:tbl>
@@ -612,15 +626,11 @@
         </w:numPr>
       </w:pPr>
       <w:r>
+        <w:lastRenderedPageBreak/>
         <w:t>Justify the decision made to the previous question.</w:t>
       </w:r>
       <w:r>
-        <w:t xml:space="preserve"> I believe that a heuristic would make sense as the logic is relatively simple: When the Player completes a certain quest, have a messenger (AI-Con</w:t>
-      </w:r>
-      <w:bookmarkStart w:id="0" w:name="_GoBack"/>
-      <w:bookmarkEnd w:id="0"/>
-      <w:r>
-        <w:t>trolled)</w:t>
+        <w:t xml:space="preserve"> I believe that a heuristic would make sense as the logic is relatively simple: When the Player completes a certain quest, have a messenger (AI-Controlled)</w:t>
       </w:r>
     </w:p>
     <w:p>
@@ -632,8 +642,13 @@
         </w:numPr>
       </w:pPr>
       <w:r>
-        <w:lastRenderedPageBreak/>
         <w:t>Given your choice in a. What could go wrong and how could you fix it.</w:t>
+      </w:r>
+      <w:r>
+        <w:t xml:space="preserve"> A heuristic </w:t>
+      </w:r>
+      <w:r>
+        <w:t>(‘Rule-of-Thumb’), is not always the most suitable action to take (in certain cases), causing such logic to fail to achieve such results in these cases. To resolve this issue, handling of these cases will have to be implemented, for if they ever crop up, against the given heuristic.</w:t>
       </w:r>
       <w:r>
         <w:br/>

</xml_diff>